<commit_message>
Non functionals requirements added.
</commit_message>
<xml_diff>
--- a/docs/Avance correccion Req Iniciales (27 de Marzo).docx
+++ b/docs/Avance correccion Req Iniciales (27 de Marzo).docx
@@ -20,7 +20,7 @@
     <w:p/>
     <w:p>
       <w:pPr>
-        <w:pStyle w:val="Prrafodelista"/>
+        <w:pStyle w:val="ListParagraph"/>
         <w:numPr>
           <w:ilvl w:val="0"/>
           <w:numId w:val="11"/>
@@ -465,7 +465,7 @@
             <w:commentRangeEnd w:id="0"/>
             <w:r>
               <w:rPr>
-                <w:rStyle w:val="Refdecomentario"/>
+                <w:rStyle w:val="CommentReference"/>
               </w:rPr>
               <w:commentReference w:id="0"/>
             </w:r>
@@ -613,7 +613,7 @@
             </w:r>
             <w:r>
               <w:rPr>
-                <w:rStyle w:val="Refdecomentario"/>
+                <w:rStyle w:val="CommentReference"/>
               </w:rPr>
               <w:commentReference w:id="1"/>
             </w:r>
@@ -1015,7 +1015,7 @@
     </w:p>
     <w:p>
       <w:pPr>
-        <w:pStyle w:val="Prrafodelista"/>
+        <w:pStyle w:val="ListParagraph"/>
         <w:numPr>
           <w:ilvl w:val="0"/>
           <w:numId w:val="11"/>
@@ -1237,7 +1237,7 @@
             <w:commentRangeEnd w:id="3"/>
             <w:r>
               <w:rPr>
-                <w:rStyle w:val="Refdecomentario"/>
+                <w:rStyle w:val="CommentReference"/>
               </w:rPr>
               <w:commentReference w:id="3"/>
             </w:r>
@@ -2010,7 +2010,7 @@
             <w:commentRangeEnd w:id="4"/>
             <w:r>
               <w:rPr>
-                <w:rStyle w:val="Refdecomentario"/>
+                <w:rStyle w:val="CommentReference"/>
               </w:rPr>
               <w:commentReference w:id="4"/>
             </w:r>
@@ -2909,7 +2909,7 @@
           <w:p>
             <w:r>
               <w:rPr>
-                <w:rStyle w:val="Refdecomentario"/>
+                <w:rStyle w:val="CommentReference"/>
               </w:rPr>
               <w:commentReference w:id="5"/>
             </w:r>
@@ -3022,7 +3022,7 @@
     </w:p>
     <w:p>
       <w:pPr>
-        <w:pStyle w:val="Prrafodelista"/>
+        <w:pStyle w:val="ListParagraph"/>
         <w:numPr>
           <w:ilvl w:val="0"/>
           <w:numId w:val="11"/>
@@ -3035,7 +3035,7 @@
       <w:commentRangeEnd w:id="6"/>
       <w:r>
         <w:rPr>
-          <w:rStyle w:val="Refdecomentario"/>
+          <w:rStyle w:val="CommentReference"/>
         </w:rPr>
         <w:commentReference w:id="6"/>
       </w:r>
@@ -4498,7 +4498,7 @@
     <w:p/>
     <w:p>
       <w:pPr>
-        <w:pStyle w:val="Prrafodelista"/>
+        <w:pStyle w:val="ListParagraph"/>
         <w:numPr>
           <w:ilvl w:val="0"/>
           <w:numId w:val="11"/>
@@ -4514,7 +4514,7 @@
       <w:commentRangeEnd w:id="7"/>
       <w:r>
         <w:rPr>
-          <w:rStyle w:val="Refdecomentario"/>
+          <w:rStyle w:val="CommentReference"/>
         </w:rPr>
         <w:commentReference w:id="7"/>
       </w:r>
@@ -5343,6 +5343,893 @@
         </w:rPr>
       </w:pPr>
     </w:p>
+    <w:p>
+      <w:pPr>
+        <w:rPr>
+          <w:lang w:val="en-US"/>
+        </w:rPr>
+      </w:pPr>
+    </w:p>
+    <w:p>
+      <w:pPr>
+        <w:rPr>
+          <w:lang w:val="en-US"/>
+        </w:rPr>
+      </w:pPr>
+    </w:p>
+    <w:p>
+      <w:pPr>
+        <w:rPr>
+          <w:b/>
+          <w:bCs/>
+          <w:lang w:val="en-US"/>
+        </w:rPr>
+      </w:pPr>
+      <w:proofErr w:type="spellStart"/>
+      <w:r>
+        <w:rPr>
+          <w:b/>
+          <w:bCs/>
+          <w:lang w:val="en-US"/>
+        </w:rPr>
+        <w:t>Requerimientos</w:t>
+      </w:r>
+      <w:proofErr w:type="spellEnd"/>
+      <w:r>
+        <w:rPr>
+          <w:b/>
+          <w:bCs/>
+          <w:lang w:val="en-US"/>
+        </w:rPr>
+        <w:t xml:space="preserve"> no </w:t>
+      </w:r>
+      <w:proofErr w:type="spellStart"/>
+      <w:r>
+        <w:rPr>
+          <w:b/>
+          <w:bCs/>
+          <w:lang w:val="en-US"/>
+        </w:rPr>
+        <w:t>funcionales</w:t>
+      </w:r>
+      <w:proofErr w:type="spellEnd"/>
+      <w:r>
+        <w:rPr>
+          <w:b/>
+          <w:bCs/>
+          <w:lang w:val="en-US"/>
+        </w:rPr>
+        <w:t>.</w:t>
+      </w:r>
+    </w:p>
+    <w:p>
+      <w:pPr>
+        <w:rPr>
+          <w:b/>
+          <w:bCs/>
+          <w:lang w:val="en-US"/>
+        </w:rPr>
+      </w:pPr>
+    </w:p>
+    <w:p>
+      <w:pPr>
+        <w:rPr>
+          <w:b/>
+          <w:bCs/>
+          <w:lang w:val="en-US"/>
+        </w:rPr>
+      </w:pPr>
+      <w:r>
+        <w:rPr>
+          <w:b/>
+          <w:bCs/>
+          <w:lang w:val="en-US"/>
+        </w:rPr>
+        <w:t xml:space="preserve">RNF 1: </w:t>
+      </w:r>
+      <w:proofErr w:type="spellStart"/>
+      <w:r>
+        <w:rPr>
+          <w:b/>
+          <w:bCs/>
+          <w:lang w:val="en-US"/>
+        </w:rPr>
+        <w:t>Rendimiento</w:t>
+      </w:r>
+      <w:proofErr w:type="spellEnd"/>
+      <w:r>
+        <w:rPr>
+          <w:b/>
+          <w:bCs/>
+          <w:lang w:val="en-US"/>
+        </w:rPr>
+        <w:t xml:space="preserve"> </w:t>
+      </w:r>
+    </w:p>
+    <w:p>
+      <w:pPr>
+        <w:rPr>
+          <w:b/>
+          <w:bCs/>
+          <w:lang w:val="en-US"/>
+        </w:rPr>
+      </w:pPr>
+    </w:p>
+    <w:p>
+      <w:pPr>
+        <w:pStyle w:val="ListParagraph"/>
+        <w:numPr>
+          <w:ilvl w:val="0"/>
+          <w:numId w:val="3"/>
+        </w:numPr>
+        <w:rPr>
+          <w:b/>
+          <w:bCs/>
+          <w:lang w:val="es-CO"/>
+        </w:rPr>
+      </w:pPr>
+      <w:r>
+        <w:rPr>
+          <w:lang w:val="es-CO"/>
+        </w:rPr>
+        <w:t xml:space="preserve">El Sistema debe responder </w:t>
+      </w:r>
+      <w:r>
+        <w:rPr>
+          <w:lang w:val="es-CO"/>
+        </w:rPr>
+        <w:t>a l</w:t>
+      </w:r>
+      <w:r>
+        <w:rPr>
+          <w:lang w:val="es-CO"/>
+        </w:rPr>
+        <w:t xml:space="preserve">as consultas </w:t>
+      </w:r>
+      <w:r>
+        <w:rPr>
+          <w:lang w:val="es-CO"/>
+        </w:rPr>
+        <w:t xml:space="preserve">en un tiempo inferior a los </w:t>
+      </w:r>
+      <w:r>
+        <w:rPr>
+          <w:lang w:val="es-CO"/>
+        </w:rPr>
+        <w:t>10 segundos en condiciones normales de uso]</w:t>
+      </w:r>
+    </w:p>
+    <w:p>
+      <w:pPr>
+        <w:pStyle w:val="ListParagraph"/>
+        <w:numPr>
+          <w:ilvl w:val="0"/>
+          <w:numId w:val="3"/>
+        </w:numPr>
+        <w:rPr>
+          <w:b/>
+          <w:bCs/>
+          <w:lang w:val="es-CO"/>
+        </w:rPr>
+      </w:pPr>
+      <w:r>
+        <w:rPr>
+          <w:lang w:val="es-CO"/>
+        </w:rPr>
+        <w:t xml:space="preserve">Debe soportar al menos </w:t>
+      </w:r>
+      <w:r>
+        <w:rPr>
+          <w:lang w:val="es-CO"/>
+        </w:rPr>
+        <w:t>75</w:t>
+      </w:r>
+      <w:r>
+        <w:rPr>
+          <w:lang w:val="es-CO"/>
+        </w:rPr>
+        <w:t xml:space="preserve"> usuarios concurrentes sin verse considerablemente afectado. </w:t>
+      </w:r>
+    </w:p>
+    <w:p>
+      <w:pPr>
+        <w:pStyle w:val="ListParagraph"/>
+        <w:rPr>
+          <w:b/>
+          <w:bCs/>
+          <w:lang w:val="es-CO"/>
+        </w:rPr>
+      </w:pPr>
+    </w:p>
+    <w:p>
+      <w:pPr>
+        <w:rPr>
+          <w:b/>
+          <w:bCs/>
+          <w:lang w:val="es-CO"/>
+        </w:rPr>
+      </w:pPr>
+      <w:r>
+        <w:rPr>
+          <w:b/>
+          <w:bCs/>
+          <w:lang w:val="es-CO"/>
+        </w:rPr>
+        <w:t xml:space="preserve">RNF 2: Seguridad </w:t>
+      </w:r>
+    </w:p>
+    <w:p>
+      <w:pPr>
+        <w:rPr>
+          <w:lang w:val="es-CO"/>
+        </w:rPr>
+      </w:pPr>
+    </w:p>
+    <w:p>
+      <w:pPr>
+        <w:pStyle w:val="ListParagraph"/>
+        <w:numPr>
+          <w:ilvl w:val="0"/>
+          <w:numId w:val="3"/>
+        </w:numPr>
+        <w:rPr>
+          <w:lang w:val="es-CO"/>
+        </w:rPr>
+      </w:pPr>
+      <w:r>
+        <w:rPr>
+          <w:lang w:val="es-CO"/>
+        </w:rPr>
+        <w:t xml:space="preserve">El acceso a los datos debe requerir autenticación respectiva al rol asignado. </w:t>
+      </w:r>
+    </w:p>
+    <w:p>
+      <w:pPr>
+        <w:pStyle w:val="ListParagraph"/>
+        <w:numPr>
+          <w:ilvl w:val="0"/>
+          <w:numId w:val="3"/>
+        </w:numPr>
+        <w:rPr>
+          <w:lang w:val="es-CO"/>
+        </w:rPr>
+      </w:pPr>
+      <w:r>
+        <w:rPr>
+          <w:lang w:val="es-CO"/>
+        </w:rPr>
+        <w:t xml:space="preserve">El sistema debe implementar un filtrado de inputs para prevenir </w:t>
+      </w:r>
+      <w:r>
+        <w:rPr>
+          <w:lang w:val="es-CO"/>
+        </w:rPr>
+        <w:t xml:space="preserve">ataques contra la base de datos </w:t>
+      </w:r>
+    </w:p>
+    <w:p>
+      <w:pPr>
+        <w:pStyle w:val="ListParagraph"/>
+        <w:numPr>
+          <w:ilvl w:val="0"/>
+          <w:numId w:val="3"/>
+        </w:numPr>
+        <w:rPr>
+          <w:lang w:val="es-CO"/>
+        </w:rPr>
+      </w:pPr>
+      <w:r>
+        <w:rPr>
+          <w:lang w:val="es-CO"/>
+        </w:rPr>
+        <w:t>El sistema cumplirá con normas de privacidad y protección de datos vigentes</w:t>
+      </w:r>
+      <w:r>
+        <w:rPr>
+          <w:lang w:val="es-CO"/>
+        </w:rPr>
+        <w:t xml:space="preserve"> (Ley 1581 de 2012</w:t>
+      </w:r>
+      <w:r>
+        <w:rPr>
+          <w:lang w:val="es-CO"/>
+        </w:rPr>
+        <w:t xml:space="preserve"> y</w:t>
+      </w:r>
+      <w:r>
+        <w:rPr>
+          <w:lang w:val="es-CO"/>
+        </w:rPr>
+        <w:t xml:space="preserve"> Decreto 1377 de 2013</w:t>
+      </w:r>
+      <w:r>
+        <w:rPr>
+          <w:lang w:val="es-CO"/>
+        </w:rPr>
+        <w:t>)</w:t>
+      </w:r>
+      <w:r>
+        <w:rPr>
+          <w:lang w:val="es-CO"/>
+        </w:rPr>
+        <w:t xml:space="preserve">. </w:t>
+      </w:r>
+      <w:r>
+        <w:rPr>
+          <w:lang w:val="es-CO"/>
+        </w:rPr>
+        <w:t>Política de tratamiento de datos de ICESI</w:t>
+      </w:r>
+    </w:p>
+    <w:p>
+      <w:pPr>
+        <w:pStyle w:val="ListParagraph"/>
+        <w:rPr>
+          <w:lang w:val="es-CO"/>
+        </w:rPr>
+      </w:pPr>
+    </w:p>
+    <w:p>
+      <w:pPr>
+        <w:rPr>
+          <w:b/>
+          <w:bCs/>
+          <w:lang w:val="es-CO"/>
+        </w:rPr>
+      </w:pPr>
+      <w:r>
+        <w:rPr>
+          <w:b/>
+          <w:bCs/>
+          <w:lang w:val="es-CO"/>
+        </w:rPr>
+        <w:t>RNF 3: Disp</w:t>
+      </w:r>
+      <w:r>
+        <w:rPr>
+          <w:b/>
+          <w:bCs/>
+          <w:lang w:val="es-CO"/>
+        </w:rPr>
+        <w:t>onibilidad</w:t>
+      </w:r>
+    </w:p>
+    <w:p>
+      <w:pPr>
+        <w:rPr>
+          <w:b/>
+          <w:bCs/>
+          <w:lang w:val="es-CO"/>
+        </w:rPr>
+      </w:pPr>
+    </w:p>
+    <w:p>
+      <w:pPr>
+        <w:pStyle w:val="ListParagraph"/>
+        <w:numPr>
+          <w:ilvl w:val="0"/>
+          <w:numId w:val="3"/>
+        </w:numPr>
+        <w:rPr>
+          <w:b/>
+          <w:bCs/>
+          <w:lang w:val="es-CO"/>
+        </w:rPr>
+      </w:pPr>
+      <w:r>
+        <w:rPr>
+          <w:lang w:val="es-CO"/>
+        </w:rPr>
+        <w:t>El sistema tendrá una disponibilidad mínima del 99%</w:t>
+      </w:r>
+      <w:r>
+        <w:rPr>
+          <w:lang w:val="es-CO"/>
+        </w:rPr>
+        <w:t xml:space="preserve"> con monitoreo </w:t>
+      </w:r>
+      <w:r>
+        <w:rPr>
+          <w:lang w:val="es-CO"/>
+        </w:rPr>
+        <w:t xml:space="preserve">constante. </w:t>
+      </w:r>
+    </w:p>
+    <w:p>
+      <w:pPr>
+        <w:pStyle w:val="ListParagraph"/>
+        <w:numPr>
+          <w:ilvl w:val="0"/>
+          <w:numId w:val="3"/>
+        </w:numPr>
+        <w:rPr>
+          <w:b/>
+          <w:bCs/>
+          <w:lang w:val="es-CO"/>
+        </w:rPr>
+      </w:pPr>
+      <w:r>
+        <w:rPr>
+          <w:lang w:val="es-CO"/>
+        </w:rPr>
+        <w:t xml:space="preserve">En caso de falla, el sistema </w:t>
+      </w:r>
+      <w:r>
+        <w:rPr>
+          <w:lang w:val="es-CO"/>
+        </w:rPr>
+        <w:t xml:space="preserve">deberá recuperarse en un plazo de un día hábil o menos. </w:t>
+      </w:r>
+    </w:p>
+    <w:p>
+      <w:pPr>
+        <w:rPr>
+          <w:lang w:val="es-CO"/>
+        </w:rPr>
+      </w:pPr>
+    </w:p>
+    <w:p>
+      <w:pPr>
+        <w:rPr>
+          <w:b/>
+          <w:bCs/>
+          <w:lang w:val="es-CO"/>
+        </w:rPr>
+      </w:pPr>
+      <w:r>
+        <w:rPr>
+          <w:b/>
+          <w:bCs/>
+          <w:lang w:val="es-CO"/>
+        </w:rPr>
+        <w:t xml:space="preserve">RNF 4: </w:t>
+      </w:r>
+      <w:r>
+        <w:rPr>
+          <w:b/>
+          <w:bCs/>
+          <w:lang w:val="es-CO"/>
+        </w:rPr>
+        <w:t>Mantenibilidad</w:t>
+      </w:r>
+    </w:p>
+    <w:p>
+      <w:pPr>
+        <w:rPr>
+          <w:b/>
+          <w:bCs/>
+          <w:lang w:val="es-CO"/>
+        </w:rPr>
+      </w:pPr>
+    </w:p>
+    <w:p>
+      <w:pPr>
+        <w:pStyle w:val="ListParagraph"/>
+        <w:numPr>
+          <w:ilvl w:val="0"/>
+          <w:numId w:val="3"/>
+        </w:numPr>
+        <w:rPr>
+          <w:lang w:val="es-CO"/>
+        </w:rPr>
+      </w:pPr>
+      <w:r>
+        <w:rPr>
+          <w:lang w:val="es-CO"/>
+        </w:rPr>
+        <w:t xml:space="preserve">El código seguirá estándares SOLID y </w:t>
+      </w:r>
+      <w:proofErr w:type="spellStart"/>
+      <w:r>
+        <w:rPr>
+          <w:lang w:val="es-CO"/>
+        </w:rPr>
+        <w:t>Clean</w:t>
+      </w:r>
+      <w:proofErr w:type="spellEnd"/>
+      <w:r>
+        <w:rPr>
+          <w:lang w:val="es-CO"/>
+        </w:rPr>
+        <w:t xml:space="preserve"> </w:t>
+      </w:r>
+      <w:proofErr w:type="spellStart"/>
+      <w:r>
+        <w:rPr>
+          <w:lang w:val="es-CO"/>
+        </w:rPr>
+        <w:t>Code</w:t>
+      </w:r>
+      <w:proofErr w:type="spellEnd"/>
+      <w:r>
+        <w:rPr>
+          <w:lang w:val="es-CO"/>
+        </w:rPr>
+        <w:t xml:space="preserve"> para facilitar su mantenimiento</w:t>
+      </w:r>
+      <w:r>
+        <w:rPr>
+          <w:lang w:val="es-CO"/>
+        </w:rPr>
+        <w:t>.</w:t>
+      </w:r>
+    </w:p>
+    <w:p>
+      <w:pPr>
+        <w:pStyle w:val="ListParagraph"/>
+        <w:numPr>
+          <w:ilvl w:val="0"/>
+          <w:numId w:val="3"/>
+        </w:numPr>
+        <w:rPr>
+          <w:lang w:val="es-CO"/>
+        </w:rPr>
+      </w:pPr>
+      <w:r>
+        <w:rPr>
+          <w:lang w:val="es-CO"/>
+        </w:rPr>
+        <w:t>El s</w:t>
+      </w:r>
+      <w:r>
+        <w:rPr>
+          <w:lang w:val="es-CO"/>
+        </w:rPr>
+        <w:t>istema usara logs centralizados para su monit</w:t>
+      </w:r>
+      <w:r>
+        <w:rPr>
+          <w:lang w:val="es-CO"/>
+        </w:rPr>
+        <w:t>oreo</w:t>
+      </w:r>
+      <w:r>
+        <w:rPr>
+          <w:lang w:val="es-CO"/>
+        </w:rPr>
+        <w:t>.</w:t>
+      </w:r>
+    </w:p>
+    <w:p>
+      <w:pPr>
+        <w:pStyle w:val="ListParagraph"/>
+        <w:rPr>
+          <w:lang w:val="es-CO"/>
+        </w:rPr>
+      </w:pPr>
+    </w:p>
+    <w:p>
+      <w:pPr>
+        <w:rPr>
+          <w:b/>
+          <w:bCs/>
+          <w:lang w:val="es-CO"/>
+        </w:rPr>
+      </w:pPr>
+      <w:r>
+        <w:rPr>
+          <w:b/>
+          <w:bCs/>
+          <w:lang w:val="es-CO"/>
+        </w:rPr>
+        <w:t xml:space="preserve">RNF 5: </w:t>
+      </w:r>
+      <w:r>
+        <w:rPr>
+          <w:b/>
+          <w:bCs/>
+          <w:lang w:val="es-CO"/>
+        </w:rPr>
+        <w:t>Restricciones Técnicas</w:t>
+      </w:r>
+    </w:p>
+    <w:p>
+      <w:pPr>
+        <w:rPr>
+          <w:lang w:val="es-CO"/>
+        </w:rPr>
+      </w:pPr>
+    </w:p>
+    <w:p>
+      <w:pPr>
+        <w:pStyle w:val="ListParagraph"/>
+        <w:numPr>
+          <w:ilvl w:val="0"/>
+          <w:numId w:val="3"/>
+        </w:numPr>
+        <w:rPr>
+          <w:lang w:val="es-CO"/>
+        </w:rPr>
+      </w:pPr>
+      <w:r>
+        <w:rPr>
+          <w:lang w:val="es-CO"/>
+        </w:rPr>
+        <w:t xml:space="preserve">El </w:t>
+      </w:r>
+      <w:proofErr w:type="spellStart"/>
+      <w:r>
+        <w:rPr>
+          <w:lang w:val="es-CO"/>
+        </w:rPr>
+        <w:t>b</w:t>
+      </w:r>
+      <w:r>
+        <w:rPr>
+          <w:lang w:val="es-CO"/>
+        </w:rPr>
+        <w:t>ackend</w:t>
+      </w:r>
+      <w:proofErr w:type="spellEnd"/>
+      <w:r>
+        <w:rPr>
+          <w:lang w:val="es-CO"/>
+        </w:rPr>
+        <w:t xml:space="preserve"> se debe desarrollar en Python </w:t>
+      </w:r>
+      <w:r>
+        <w:rPr>
+          <w:lang w:val="es-CO"/>
+        </w:rPr>
+        <w:t>usando Django Framework</w:t>
+      </w:r>
+    </w:p>
+    <w:p>
+      <w:pPr>
+        <w:pStyle w:val="ListParagraph"/>
+        <w:numPr>
+          <w:ilvl w:val="0"/>
+          <w:numId w:val="3"/>
+        </w:numPr>
+        <w:rPr>
+          <w:lang w:val="es-CO"/>
+        </w:rPr>
+      </w:pPr>
+      <w:r>
+        <w:rPr>
+          <w:lang w:val="es-CO"/>
+        </w:rPr>
+        <w:t xml:space="preserve">La base de datos se hará en </w:t>
+      </w:r>
+      <w:proofErr w:type="spellStart"/>
+      <w:r>
+        <w:rPr>
+          <w:lang w:val="es-CO"/>
+        </w:rPr>
+        <w:t>Postgres</w:t>
+      </w:r>
+      <w:proofErr w:type="spellEnd"/>
+      <w:r>
+        <w:rPr>
+          <w:lang w:val="es-CO"/>
+        </w:rPr>
+        <w:t xml:space="preserve"> SQL</w:t>
+      </w:r>
+    </w:p>
+    <w:p>
+      <w:pPr>
+        <w:pStyle w:val="ListParagraph"/>
+        <w:numPr>
+          <w:ilvl w:val="0"/>
+          <w:numId w:val="3"/>
+        </w:numPr>
+        <w:rPr>
+          <w:lang w:val="es-CO"/>
+        </w:rPr>
+      </w:pPr>
+      <w:r>
+        <w:rPr>
+          <w:lang w:val="es-CO"/>
+        </w:rPr>
+        <w:t xml:space="preserve">El despliegue se </w:t>
+      </w:r>
+      <w:proofErr w:type="gramStart"/>
+      <w:r>
+        <w:rPr>
+          <w:lang w:val="es-CO"/>
+        </w:rPr>
+        <w:t>realizara</w:t>
+      </w:r>
+      <w:proofErr w:type="gramEnd"/>
+      <w:r>
+        <w:rPr>
+          <w:lang w:val="es-CO"/>
+        </w:rPr>
+        <w:t xml:space="preserve"> en </w:t>
+      </w:r>
+      <w:r>
+        <w:rPr>
+          <w:lang w:val="es-CO"/>
+        </w:rPr>
+        <w:t>Render</w:t>
+      </w:r>
+    </w:p>
+    <w:p>
+      <w:pPr>
+        <w:rPr>
+          <w:lang w:val="es-CO"/>
+        </w:rPr>
+      </w:pPr>
+    </w:p>
+    <w:p>
+      <w:pPr>
+        <w:rPr>
+          <w:lang w:val="es-CO"/>
+        </w:rPr>
+      </w:pPr>
+      <w:r>
+        <w:rPr>
+          <w:lang w:val="es-CO"/>
+        </w:rPr>
+        <w:t xml:space="preserve">RNF </w:t>
+      </w:r>
+      <w:r>
+        <w:rPr>
+          <w:lang w:val="es-CO"/>
+        </w:rPr>
+        <w:t>6</w:t>
+      </w:r>
+      <w:r>
+        <w:rPr>
+          <w:lang w:val="es-CO"/>
+        </w:rPr>
+        <w:t>: IA</w:t>
+      </w:r>
+    </w:p>
+    <w:p>
+      <w:pPr>
+        <w:rPr>
+          <w:lang w:val="es-CO"/>
+        </w:rPr>
+      </w:pPr>
+    </w:p>
+    <w:p>
+      <w:pPr>
+        <w:pStyle w:val="ListParagraph"/>
+        <w:numPr>
+          <w:ilvl w:val="0"/>
+          <w:numId w:val="3"/>
+        </w:numPr>
+        <w:rPr>
+          <w:lang w:val="es-CO"/>
+        </w:rPr>
+      </w:pPr>
+      <w:r>
+        <w:rPr>
+          <w:lang w:val="es-CO"/>
+        </w:rPr>
+        <w:t xml:space="preserve">Uso de </w:t>
+      </w:r>
+      <w:proofErr w:type="spellStart"/>
+      <w:r>
+        <w:rPr>
+          <w:lang w:val="es-CO"/>
+        </w:rPr>
+        <w:t>Chatgpt</w:t>
+      </w:r>
+      <w:proofErr w:type="spellEnd"/>
+      <w:r>
+        <w:rPr>
+          <w:lang w:val="es-CO"/>
+        </w:rPr>
+        <w:t xml:space="preserve"> API para la </w:t>
+      </w:r>
+      <w:proofErr w:type="spellStart"/>
+      <w:r>
+        <w:rPr>
+          <w:lang w:val="es-CO"/>
+        </w:rPr>
+        <w:t>ia</w:t>
+      </w:r>
+      <w:proofErr w:type="spellEnd"/>
+      <w:r>
+        <w:rPr>
+          <w:lang w:val="es-CO"/>
+        </w:rPr>
+        <w:t>.</w:t>
+      </w:r>
+    </w:p>
+    <w:p>
+      <w:pPr>
+        <w:pStyle w:val="ListParagraph"/>
+        <w:numPr>
+          <w:ilvl w:val="0"/>
+          <w:numId w:val="3"/>
+        </w:numPr>
+        <w:rPr>
+          <w:lang w:val="es-CO"/>
+        </w:rPr>
+      </w:pPr>
+      <w:r>
+        <w:rPr>
+          <w:lang w:val="es-CO"/>
+        </w:rPr>
+        <w:t xml:space="preserve">El </w:t>
+      </w:r>
+      <w:proofErr w:type="spellStart"/>
+      <w:r>
+        <w:rPr>
+          <w:lang w:val="es-CO"/>
+        </w:rPr>
+        <w:t>chatbot</w:t>
+      </w:r>
+      <w:proofErr w:type="spellEnd"/>
+      <w:r>
+        <w:rPr>
+          <w:lang w:val="es-CO"/>
+        </w:rPr>
+        <w:t xml:space="preserve"> debe tener un tiempo de respuesta adecuado</w:t>
+      </w:r>
+    </w:p>
+    <w:p>
+      <w:pPr>
+        <w:pStyle w:val="ListParagraph"/>
+        <w:numPr>
+          <w:ilvl w:val="0"/>
+          <w:numId w:val="3"/>
+        </w:numPr>
+        <w:rPr>
+          <w:lang w:val="es-CO"/>
+        </w:rPr>
+      </w:pPr>
+      <w:r>
+        <w:rPr>
+          <w:lang w:val="es-CO"/>
+        </w:rPr>
+        <w:lastRenderedPageBreak/>
+        <w:t xml:space="preserve">La IA debe manejar una tasa de error mínima una vez </w:t>
+      </w:r>
+      <w:r>
+        <w:rPr>
+          <w:lang w:val="es-CO"/>
+        </w:rPr>
+        <w:t xml:space="preserve">cumpla </w:t>
+      </w:r>
+      <w:proofErr w:type="gramStart"/>
+      <w:r>
+        <w:rPr>
+          <w:lang w:val="es-CO"/>
+        </w:rPr>
+        <w:t>cierto números</w:t>
+      </w:r>
+      <w:proofErr w:type="gramEnd"/>
+      <w:r>
+        <w:rPr>
+          <w:lang w:val="es-CO"/>
+        </w:rPr>
+        <w:t xml:space="preserve"> de mensajes </w:t>
+      </w:r>
+      <w:r>
+        <w:rPr>
+          <w:lang w:val="es-CO"/>
+        </w:rPr>
+        <w:t>para el buen funcionamiento d</w:t>
+      </w:r>
+      <w:r>
+        <w:rPr>
+          <w:lang w:val="es-CO"/>
+        </w:rPr>
+        <w:t>el chat</w:t>
+      </w:r>
+    </w:p>
+    <w:p>
+      <w:pPr>
+        <w:pStyle w:val="ListParagraph"/>
+        <w:numPr>
+          <w:ilvl w:val="0"/>
+          <w:numId w:val="3"/>
+        </w:numPr>
+        <w:rPr>
+          <w:lang w:val="es-CO"/>
+        </w:rPr>
+      </w:pPr>
+      <w:r>
+        <w:rPr>
+          <w:lang w:val="es-CO"/>
+        </w:rPr>
+        <w:t>La precisión debe ser máxima debido al uso exclusivo de material de la universidad</w:t>
+      </w:r>
+    </w:p>
     <w:sectPr>
       <w:pgSz w:w="11909" w:h="16834"/>
       <w:pgMar w:top="1440" w:right="1440" w:bottom="1440" w:left="1440" w:header="720" w:footer="720" w:gutter="0"/>
@@ -5358,11 +6245,11 @@
   <w:comment w:id="0" w:author="Juan Felipe Aranguren Checa" w:date="2025-03-25T10:36:00Z" w:initials="JFAC">
     <w:p>
       <w:pPr>
-        <w:pStyle w:val="Textocomentario"/>
-      </w:pPr>
-      <w:r>
-        <w:rPr>
-          <w:rStyle w:val="Refdecomentario"/>
+        <w:pStyle w:val="CommentText"/>
+      </w:pPr>
+      <w:r>
+        <w:rPr>
+          <w:rStyle w:val="CommentReference"/>
         </w:rPr>
         <w:annotationRef/>
       </w:r>
@@ -5374,11 +6261,11 @@
   <w:comment w:id="1" w:author="Juan Felipe Aranguren Checa" w:date="2025-03-25T10:36:00Z" w:initials="JFAC">
     <w:p>
       <w:pPr>
-        <w:pStyle w:val="Textocomentario"/>
-      </w:pPr>
-      <w:r>
-        <w:rPr>
-          <w:rStyle w:val="Refdecomentario"/>
+        <w:pStyle w:val="CommentText"/>
+      </w:pPr>
+      <w:r>
+        <w:rPr>
+          <w:rStyle w:val="CommentReference"/>
         </w:rPr>
         <w:annotationRef/>
       </w:r>
@@ -5390,11 +6277,11 @@
   <w:comment w:id="2" w:author="Juan Felipe Aranguren Checa" w:date="2025-03-25T10:39:00Z" w:initials="JFAC">
     <w:p>
       <w:pPr>
-        <w:pStyle w:val="Textocomentario"/>
-      </w:pPr>
-      <w:r>
-        <w:rPr>
-          <w:rStyle w:val="Refdecomentario"/>
+        <w:pStyle w:val="CommentText"/>
+      </w:pPr>
+      <w:r>
+        <w:rPr>
+          <w:rStyle w:val="CommentReference"/>
         </w:rPr>
         <w:annotationRef/>
       </w:r>
@@ -5406,11 +6293,11 @@
   <w:comment w:id="3" w:author="Juan Felipe Aranguren Checa" w:date="2025-03-25T10:40:00Z" w:initials="JFAC">
     <w:p>
       <w:pPr>
-        <w:pStyle w:val="Textocomentario"/>
-      </w:pPr>
-      <w:r>
-        <w:rPr>
-          <w:rStyle w:val="Refdecomentario"/>
+        <w:pStyle w:val="CommentText"/>
+      </w:pPr>
+      <w:r>
+        <w:rPr>
+          <w:rStyle w:val="CommentReference"/>
         </w:rPr>
         <w:annotationRef/>
       </w:r>
@@ -5422,11 +6309,11 @@
   <w:comment w:id="4" w:author="Juan Felipe Aranguren Checa" w:date="2025-03-25T10:42:00Z" w:initials="JFAC">
     <w:p>
       <w:pPr>
-        <w:pStyle w:val="Textocomentario"/>
-      </w:pPr>
-      <w:r>
-        <w:rPr>
-          <w:rStyle w:val="Refdecomentario"/>
+        <w:pStyle w:val="CommentText"/>
+      </w:pPr>
+      <w:r>
+        <w:rPr>
+          <w:rStyle w:val="CommentReference"/>
         </w:rPr>
         <w:annotationRef/>
       </w:r>
@@ -5438,11 +6325,11 @@
   <w:comment w:id="5" w:author="Juan Sebastian Gonzalez Sarmiento" w:date="2025-04-01T10:43:00Z" w:initials="JG">
     <w:p>
       <w:pPr>
-        <w:pStyle w:val="Textocomentario"/>
-      </w:pPr>
-      <w:r>
-        <w:rPr>
-          <w:rStyle w:val="Refdecomentario"/>
+        <w:pStyle w:val="CommentText"/>
+      </w:pPr>
+      <w:r>
+        <w:rPr>
+          <w:rStyle w:val="CommentReference"/>
         </w:rPr>
         <w:annotationRef/>
       </w:r>
@@ -5457,11 +6344,11 @@
   <w:comment w:id="6" w:author="Juan Felipe Aranguren Checa" w:date="2025-03-25T10:57:00Z" w:initials="JFAC">
     <w:p>
       <w:pPr>
-        <w:pStyle w:val="Textocomentario"/>
-      </w:pPr>
-      <w:r>
-        <w:rPr>
-          <w:rStyle w:val="Refdecomentario"/>
+        <w:pStyle w:val="CommentText"/>
+      </w:pPr>
+      <w:r>
+        <w:rPr>
+          <w:rStyle w:val="CommentReference"/>
         </w:rPr>
         <w:annotationRef/>
       </w:r>
@@ -5476,11 +6363,11 @@
   <w:comment w:id="7" w:author="Juan Felipe Aranguren Checa" w:date="2025-03-25T10:56:00Z" w:initials="JFAC">
     <w:p>
       <w:pPr>
-        <w:pStyle w:val="Textocomentario"/>
-      </w:pPr>
-      <w:r>
-        <w:rPr>
-          <w:rStyle w:val="Refdecomentario"/>
+        <w:pStyle w:val="CommentText"/>
+      </w:pPr>
+      <w:r>
+        <w:rPr>
+          <w:rStyle w:val="CommentReference"/>
         </w:rPr>
         <w:annotationRef/>
       </w:r>
@@ -7666,7 +8553,7 @@
     <w:qFormat/>
     <w:rsid w:val="00404B06"/>
   </w:style>
-  <w:style w:type="paragraph" w:styleId="Ttulo1">
+  <w:style w:type="paragraph" w:styleId="Heading1">
     <w:name w:val="heading 1"/>
     <w:basedOn w:val="Normal"/>
     <w:next w:val="Normal"/>
@@ -7683,7 +8570,7 @@
       <w:szCs w:val="40"/>
     </w:rPr>
   </w:style>
-  <w:style w:type="paragraph" w:styleId="Ttulo2">
+  <w:style w:type="paragraph" w:styleId="Heading2">
     <w:name w:val="heading 2"/>
     <w:basedOn w:val="Normal"/>
     <w:next w:val="Normal"/>
@@ -7702,7 +8589,7 @@
       <w:szCs w:val="32"/>
     </w:rPr>
   </w:style>
-  <w:style w:type="paragraph" w:styleId="Ttulo3">
+  <w:style w:type="paragraph" w:styleId="Heading3">
     <w:name w:val="heading 3"/>
     <w:basedOn w:val="Normal"/>
     <w:next w:val="Normal"/>
@@ -7722,7 +8609,7 @@
       <w:szCs w:val="28"/>
     </w:rPr>
   </w:style>
-  <w:style w:type="paragraph" w:styleId="Ttulo4">
+  <w:style w:type="paragraph" w:styleId="Heading4">
     <w:name w:val="heading 4"/>
     <w:basedOn w:val="Normal"/>
     <w:next w:val="Normal"/>
@@ -7742,7 +8629,7 @@
       <w:szCs w:val="24"/>
     </w:rPr>
   </w:style>
-  <w:style w:type="paragraph" w:styleId="Ttulo5">
+  <w:style w:type="paragraph" w:styleId="Heading5">
     <w:name w:val="heading 5"/>
     <w:basedOn w:val="Normal"/>
     <w:next w:val="Normal"/>
@@ -7760,7 +8647,7 @@
       <w:color w:val="666666"/>
     </w:rPr>
   </w:style>
-  <w:style w:type="paragraph" w:styleId="Ttulo6">
+  <w:style w:type="paragraph" w:styleId="Heading6">
     <w:name w:val="heading 6"/>
     <w:basedOn w:val="Normal"/>
     <w:next w:val="Normal"/>
@@ -7779,13 +8666,13 @@
       <w:color w:val="666666"/>
     </w:rPr>
   </w:style>
-  <w:style w:type="character" w:default="1" w:styleId="Fuentedeprrafopredeter">
+  <w:style w:type="character" w:default="1" w:styleId="DefaultParagraphFont">
     <w:name w:val="Default Paragraph Font"/>
     <w:uiPriority w:val="1"/>
     <w:semiHidden/>
     <w:unhideWhenUsed/>
   </w:style>
-  <w:style w:type="table" w:default="1" w:styleId="Tablanormal">
+  <w:style w:type="table" w:default="1" w:styleId="TableNormal">
     <w:name w:val="Normal Table"/>
     <w:uiPriority w:val="99"/>
     <w:semiHidden/>
@@ -7800,14 +8687,14 @@
       </w:tblCellMar>
     </w:tblPr>
   </w:style>
-  <w:style w:type="numbering" w:default="1" w:styleId="Sinlista">
+  <w:style w:type="numbering" w:default="1" w:styleId="NoList">
     <w:name w:val="No List"/>
     <w:uiPriority w:val="99"/>
     <w:semiHidden/>
     <w:unhideWhenUsed/>
   </w:style>
-  <w:style w:type="table" w:customStyle="1" w:styleId="TableNormal">
-    <w:name w:val="Table Normal"/>
+  <w:style w:type="table" w:customStyle="1" w:styleId="TableNormal1">
+    <w:name w:val="Table Normal1"/>
     <w:tblPr>
       <w:tblCellMar>
         <w:top w:w="0" w:type="dxa"/>
@@ -7817,7 +8704,7 @@
       </w:tblCellMar>
     </w:tblPr>
   </w:style>
-  <w:style w:type="paragraph" w:styleId="Ttulo">
+  <w:style w:type="paragraph" w:styleId="Title">
     <w:name w:val="Title"/>
     <w:basedOn w:val="Normal"/>
     <w:next w:val="Normal"/>
@@ -7833,7 +8720,7 @@
       <w:szCs w:val="52"/>
     </w:rPr>
   </w:style>
-  <w:style w:type="paragraph" w:styleId="Subttulo">
+  <w:style w:type="paragraph" w:styleId="Subtitle">
     <w:name w:val="Subtitle"/>
     <w:basedOn w:val="Normal"/>
     <w:next w:val="Normal"/>
@@ -7851,7 +8738,7 @@
     </w:rPr>
   </w:style>
   <w:style w:type="table" w:customStyle="1" w:styleId="a">
-    <w:basedOn w:val="TableNormal"/>
+    <w:basedOn w:val="TableNormal1"/>
     <w:tblPr>
       <w:tblStyleRowBandSize w:val="1"/>
       <w:tblStyleColBandSize w:val="1"/>
@@ -7864,7 +8751,7 @@
     </w:tblPr>
   </w:style>
   <w:style w:type="table" w:customStyle="1" w:styleId="a0">
-    <w:basedOn w:val="TableNormal"/>
+    <w:basedOn w:val="TableNormal1"/>
     <w:tblPr>
       <w:tblStyleRowBandSize w:val="1"/>
       <w:tblStyleColBandSize w:val="1"/>
@@ -7877,7 +8764,7 @@
     </w:tblPr>
   </w:style>
   <w:style w:type="table" w:customStyle="1" w:styleId="a1">
-    <w:basedOn w:val="TableNormal"/>
+    <w:basedOn w:val="TableNormal1"/>
     <w:tblPr>
       <w:tblStyleRowBandSize w:val="1"/>
       <w:tblStyleColBandSize w:val="1"/>
@@ -7890,7 +8777,7 @@
     </w:tblPr>
   </w:style>
   <w:style w:type="table" w:customStyle="1" w:styleId="a2">
-    <w:basedOn w:val="TableNormal"/>
+    <w:basedOn w:val="TableNormal1"/>
     <w:tblPr>
       <w:tblStyleRowBandSize w:val="1"/>
       <w:tblStyleColBandSize w:val="1"/>
@@ -7903,7 +8790,7 @@
     </w:tblPr>
   </w:style>
   <w:style w:type="table" w:customStyle="1" w:styleId="a3">
-    <w:basedOn w:val="TableNormal"/>
+    <w:basedOn w:val="TableNormal1"/>
     <w:tblPr>
       <w:tblStyleRowBandSize w:val="1"/>
       <w:tblStyleColBandSize w:val="1"/>
@@ -7916,7 +8803,7 @@
     </w:tblPr>
   </w:style>
   <w:style w:type="table" w:customStyle="1" w:styleId="a4">
-    <w:basedOn w:val="TableNormal"/>
+    <w:basedOn w:val="TableNormal1"/>
     <w:tblPr>
       <w:tblStyleRowBandSize w:val="1"/>
       <w:tblStyleColBandSize w:val="1"/>
@@ -7929,7 +8816,7 @@
     </w:tblPr>
   </w:style>
   <w:style w:type="table" w:customStyle="1" w:styleId="a5">
-    <w:basedOn w:val="TableNormal"/>
+    <w:basedOn w:val="TableNormal1"/>
     <w:tblPr>
       <w:tblStyleRowBandSize w:val="1"/>
       <w:tblStyleColBandSize w:val="1"/>
@@ -7942,7 +8829,7 @@
     </w:tblPr>
   </w:style>
   <w:style w:type="table" w:customStyle="1" w:styleId="a6">
-    <w:basedOn w:val="TableNormal"/>
+    <w:basedOn w:val="TableNormal1"/>
     <w:tblPr>
       <w:tblStyleRowBandSize w:val="1"/>
       <w:tblStyleColBandSize w:val="1"/>
@@ -7955,7 +8842,7 @@
     </w:tblPr>
   </w:style>
   <w:style w:type="table" w:customStyle="1" w:styleId="a7">
-    <w:basedOn w:val="TableNormal"/>
+    <w:basedOn w:val="TableNormal1"/>
     <w:tblPr>
       <w:tblStyleRowBandSize w:val="1"/>
       <w:tblStyleColBandSize w:val="1"/>
@@ -7968,7 +8855,7 @@
     </w:tblPr>
   </w:style>
   <w:style w:type="table" w:customStyle="1" w:styleId="a8">
-    <w:basedOn w:val="TableNormal"/>
+    <w:basedOn w:val="TableNormal1"/>
     <w:tblPr>
       <w:tblStyleRowBandSize w:val="1"/>
       <w:tblStyleColBandSize w:val="1"/>
@@ -7980,9 +8867,9 @@
       </w:tblCellMar>
     </w:tblPr>
   </w:style>
-  <w:style w:type="character" w:styleId="Refdecomentario">
+  <w:style w:type="character" w:styleId="CommentReference">
     <w:name w:val="annotation reference"/>
-    <w:basedOn w:val="Fuentedeprrafopredeter"/>
+    <w:basedOn w:val="DefaultParagraphFont"/>
     <w:uiPriority w:val="99"/>
     <w:semiHidden/>
     <w:unhideWhenUsed/>
@@ -7992,10 +8879,10 @@
       <w:szCs w:val="16"/>
     </w:rPr>
   </w:style>
-  <w:style w:type="paragraph" w:styleId="Textocomentario">
+  <w:style w:type="paragraph" w:styleId="CommentText">
     <w:name w:val="annotation text"/>
     <w:basedOn w:val="Normal"/>
-    <w:link w:val="TextocomentarioCar"/>
+    <w:link w:val="CommentTextChar"/>
     <w:uiPriority w:val="99"/>
     <w:unhideWhenUsed/>
     <w:rsid w:val="00E32A1A"/>
@@ -8007,10 +8894,10 @@
       <w:szCs w:val="20"/>
     </w:rPr>
   </w:style>
-  <w:style w:type="character" w:customStyle="1" w:styleId="TextocomentarioCar">
-    <w:name w:val="Texto comentario Car"/>
-    <w:basedOn w:val="Fuentedeprrafopredeter"/>
-    <w:link w:val="Textocomentario"/>
+  <w:style w:type="character" w:customStyle="1" w:styleId="CommentTextChar">
+    <w:name w:val="Comment Text Char"/>
+    <w:basedOn w:val="DefaultParagraphFont"/>
+    <w:link w:val="CommentText"/>
     <w:uiPriority w:val="99"/>
     <w:rsid w:val="00E32A1A"/>
     <w:rPr>
@@ -8018,11 +8905,11 @@
       <w:szCs w:val="20"/>
     </w:rPr>
   </w:style>
-  <w:style w:type="paragraph" w:styleId="Asuntodelcomentario">
+  <w:style w:type="paragraph" w:styleId="CommentSubject">
     <w:name w:val="annotation subject"/>
-    <w:basedOn w:val="Textocomentario"/>
-    <w:next w:val="Textocomentario"/>
-    <w:link w:val="AsuntodelcomentarioCar"/>
+    <w:basedOn w:val="CommentText"/>
+    <w:next w:val="CommentText"/>
+    <w:link w:val="CommentSubjectChar"/>
     <w:uiPriority w:val="99"/>
     <w:semiHidden/>
     <w:unhideWhenUsed/>
@@ -8032,10 +8919,10 @@
       <w:bCs/>
     </w:rPr>
   </w:style>
-  <w:style w:type="character" w:customStyle="1" w:styleId="AsuntodelcomentarioCar">
-    <w:name w:val="Asunto del comentario Car"/>
-    <w:basedOn w:val="TextocomentarioCar"/>
-    <w:link w:val="Asuntodelcomentario"/>
+  <w:style w:type="character" w:customStyle="1" w:styleId="CommentSubjectChar">
+    <w:name w:val="Comment Subject Char"/>
+    <w:basedOn w:val="CommentTextChar"/>
+    <w:link w:val="CommentSubject"/>
     <w:uiPriority w:val="99"/>
     <w:semiHidden/>
     <w:rsid w:val="00E32A1A"/>
@@ -8046,10 +8933,10 @@
       <w:szCs w:val="20"/>
     </w:rPr>
   </w:style>
-  <w:style w:type="paragraph" w:styleId="Encabezado">
+  <w:style w:type="paragraph" w:styleId="Header">
     <w:name w:val="header"/>
     <w:basedOn w:val="Normal"/>
-    <w:link w:val="EncabezadoCar"/>
+    <w:link w:val="HeaderChar"/>
     <w:uiPriority w:val="99"/>
     <w:unhideWhenUsed/>
     <w:rsid w:val="00787981"/>
@@ -8061,17 +8948,17 @@
       <w:spacing w:line="240" w:lineRule="auto"/>
     </w:pPr>
   </w:style>
-  <w:style w:type="character" w:customStyle="1" w:styleId="EncabezadoCar">
-    <w:name w:val="Encabezado Car"/>
-    <w:basedOn w:val="Fuentedeprrafopredeter"/>
-    <w:link w:val="Encabezado"/>
+  <w:style w:type="character" w:customStyle="1" w:styleId="HeaderChar">
+    <w:name w:val="Header Char"/>
+    <w:basedOn w:val="DefaultParagraphFont"/>
+    <w:link w:val="Header"/>
     <w:uiPriority w:val="99"/>
     <w:rsid w:val="00787981"/>
   </w:style>
-  <w:style w:type="paragraph" w:styleId="Piedepgina">
+  <w:style w:type="paragraph" w:styleId="Footer">
     <w:name w:val="footer"/>
     <w:basedOn w:val="Normal"/>
-    <w:link w:val="PiedepginaCar"/>
+    <w:link w:val="FooterChar"/>
     <w:uiPriority w:val="99"/>
     <w:unhideWhenUsed/>
     <w:rsid w:val="00787981"/>
@@ -8083,14 +8970,14 @@
       <w:spacing w:line="240" w:lineRule="auto"/>
     </w:pPr>
   </w:style>
-  <w:style w:type="character" w:customStyle="1" w:styleId="PiedepginaCar">
-    <w:name w:val="Pie de página Car"/>
-    <w:basedOn w:val="Fuentedeprrafopredeter"/>
-    <w:link w:val="Piedepgina"/>
+  <w:style w:type="character" w:customStyle="1" w:styleId="FooterChar">
+    <w:name w:val="Footer Char"/>
+    <w:basedOn w:val="DefaultParagraphFont"/>
+    <w:link w:val="Footer"/>
     <w:uiPriority w:val="99"/>
     <w:rsid w:val="00787981"/>
   </w:style>
-  <w:style w:type="paragraph" w:styleId="Prrafodelista">
+  <w:style w:type="paragraph" w:styleId="ListParagraph">
     <w:name w:val="List Paragraph"/>
     <w:basedOn w:val="Normal"/>
     <w:uiPriority w:val="34"/>
@@ -8101,7 +8988,7 @@
       <w:contextualSpacing/>
     </w:pPr>
   </w:style>
-  <w:style w:type="paragraph" w:styleId="Revisin">
+  <w:style w:type="paragraph" w:styleId="Revision">
     <w:name w:val="Revision"/>
     <w:hidden/>
     <w:uiPriority w:val="99"/>
@@ -8111,9 +8998,9 @@
       <w:spacing w:line="240" w:lineRule="auto"/>
     </w:pPr>
   </w:style>
-  <w:style w:type="character" w:styleId="CdigoHTML">
+  <w:style w:type="character" w:styleId="HTMLCode">
     <w:name w:val="HTML Code"/>
-    <w:basedOn w:val="Fuentedeprrafopredeter"/>
+    <w:basedOn w:val="DefaultParagraphFont"/>
     <w:uiPriority w:val="99"/>
     <w:semiHidden/>
     <w:unhideWhenUsed/>

</xml_diff>

<commit_message>
feat: delete some files
</commit_message>
<xml_diff>
--- a/docs/Avance correccion Req Iniciales (27 de Marzo).docx
+++ b/docs/Avance correccion Req Iniciales (27 de Marzo).docx
@@ -2869,8 +2869,18 @@
                 <w:sz w:val="24"/>
                 <w:szCs w:val="24"/>
               </w:rPr>
-              <w:t>: array, preguntas: array, métricas: objeto }</w:t>
-            </w:r>
+              <w:t xml:space="preserve">: array, preguntas: array, métricas: </w:t>
+            </w:r>
+            <w:proofErr w:type="gramStart"/>
+            <w:r>
+              <w:rPr>
+                <w:rFonts w:ascii="Times New Roman" w:eastAsia="Times New Roman" w:hAnsi="Times New Roman" w:cs="Times New Roman"/>
+                <w:sz w:val="24"/>
+                <w:szCs w:val="24"/>
+              </w:rPr>
+              <w:t>objeto }</w:t>
+            </w:r>
+            <w:proofErr w:type="gramEnd"/>
           </w:p>
         </w:tc>
       </w:tr>
@@ -2931,15 +2941,6 @@
                 <w:lang w:val="es-CO"/>
               </w:rPr>
             </w:pPr>
-            <w:r>
-              <w:rPr>
-                <w:rFonts w:ascii="Times New Roman" w:eastAsia="Times New Roman" w:hAnsi="Times New Roman" w:cs="Times New Roman"/>
-                <w:sz w:val="24"/>
-                <w:szCs w:val="24"/>
-                <w:lang w:val="es-CO"/>
-              </w:rPr>
-              <w:t>Menú de docente</w:t>
-            </w:r>
           </w:p>
         </w:tc>
         <w:tc>
@@ -2967,14 +2968,6 @@
                 <w:szCs w:val="24"/>
               </w:rPr>
             </w:pPr>
-            <w:r>
-              <w:rPr>
-                <w:rFonts w:ascii="Times New Roman" w:eastAsia="Times New Roman" w:hAnsi="Times New Roman" w:cs="Times New Roman"/>
-                <w:sz w:val="24"/>
-                <w:szCs w:val="24"/>
-              </w:rPr>
-              <w:t>Interfaz Grafica</w:t>
-            </w:r>
           </w:p>
         </w:tc>
         <w:tc>
@@ -5005,7 +4998,44 @@
                 <w:sz w:val="24"/>
                 <w:szCs w:val="24"/>
               </w:rPr>
-              <w:t xml:space="preserve"> debe tener alumnos que hayan interactuado con el chatbot</w:t>
+              <w:t xml:space="preserve"> debe tener alumnos que hayan interactuado con el </w:t>
+            </w:r>
+            <w:proofErr w:type="spellStart"/>
+            <w:r>
+              <w:rPr>
+                <w:rFonts w:ascii="Times New Roman" w:eastAsia="Times New Roman" w:hAnsi="Times New Roman" w:cs="Times New Roman"/>
+                <w:sz w:val="24"/>
+                <w:szCs w:val="24"/>
+              </w:rPr>
+              <w:t>chatbot</w:t>
+            </w:r>
+            <w:proofErr w:type="spellEnd"/>
+          </w:p>
+          <w:p>
+            <w:pPr>
+              <w:rPr>
+                <w:rFonts w:ascii="Times New Roman" w:eastAsia="Times New Roman" w:hAnsi="Times New Roman" w:cs="Times New Roman"/>
+                <w:sz w:val="24"/>
+                <w:szCs w:val="24"/>
+              </w:rPr>
+            </w:pPr>
+          </w:p>
+          <w:p>
+            <w:pPr>
+              <w:rPr>
+                <w:rFonts w:ascii="Times New Roman" w:eastAsia="Times New Roman" w:hAnsi="Times New Roman" w:cs="Times New Roman"/>
+                <w:sz w:val="24"/>
+                <w:szCs w:val="24"/>
+              </w:rPr>
+            </w:pPr>
+            <w:r>
+              <w:rPr>
+                <w:rFonts w:ascii="Times New Roman" w:eastAsia="Times New Roman" w:hAnsi="Times New Roman" w:cs="Times New Roman"/>
+                <w:sz w:val="24"/>
+                <w:szCs w:val="24"/>
+                <w:highlight w:val="red"/>
+              </w:rPr>
+              <w:t>(añadir actividades necesarias)</w:t>
             </w:r>
           </w:p>
         </w:tc>
@@ -5229,9 +5259,18 @@
           <w:p>
             <w:proofErr w:type="spellStart"/>
             <w:r>
-              <w:t>lista_estudiantes</w:t>
+              <w:rPr>
+                <w:highlight w:val="red"/>
+              </w:rPr>
+              <w:t>Metricas</w:t>
             </w:r>
             <w:proofErr w:type="spellEnd"/>
+            <w:r>
+              <w:rPr>
+                <w:highlight w:val="red"/>
+              </w:rPr>
+              <w:t>(editar)</w:t>
+            </w:r>
           </w:p>
           <w:p>
             <w:pPr>
@@ -5261,11 +5300,6 @@
             </w:tcMar>
           </w:tcPr>
           <w:p>
-            <w:r>
-              <w:t>Array de objetos</w:t>
-            </w:r>
-          </w:p>
-          <w:p>
             <w:pPr>
               <w:rPr>
                 <w:rFonts w:ascii="Times New Roman" w:eastAsia="Times New Roman" w:hAnsi="Times New Roman" w:cs="Times New Roman"/>
@@ -5298,70 +5332,6 @@
                 <w:lang w:val="en-US"/>
               </w:rPr>
             </w:pPr>
-            <w:r>
-              <w:rPr>
-                <w:rStyle w:val="CdigoHTML"/>
-                <w:rFonts w:eastAsia="Arial"/>
-                <w:lang w:val="en-US"/>
-              </w:rPr>
-              <w:t xml:space="preserve">[ {id: int, </w:t>
-            </w:r>
-            <w:proofErr w:type="spellStart"/>
-            <w:r>
-              <w:rPr>
-                <w:rStyle w:val="CdigoHTML"/>
-                <w:rFonts w:eastAsia="Arial"/>
-                <w:lang w:val="en-US"/>
-              </w:rPr>
-              <w:t>nombre</w:t>
-            </w:r>
-            <w:proofErr w:type="spellEnd"/>
-            <w:r>
-              <w:rPr>
-                <w:rStyle w:val="CdigoHTML"/>
-                <w:rFonts w:eastAsia="Arial"/>
-                <w:lang w:val="en-US"/>
-              </w:rPr>
-              <w:t xml:space="preserve">: string, </w:t>
-            </w:r>
-            <w:proofErr w:type="spellStart"/>
-            <w:r>
-              <w:rPr>
-                <w:rStyle w:val="CdigoHTML"/>
-                <w:rFonts w:eastAsia="Arial"/>
-                <w:lang w:val="en-US"/>
-              </w:rPr>
-              <w:t>perfil</w:t>
-            </w:r>
-            <w:proofErr w:type="spellEnd"/>
-            <w:r>
-              <w:rPr>
-                <w:rStyle w:val="CdigoHTML"/>
-                <w:rFonts w:eastAsia="Arial"/>
-                <w:lang w:val="en-US"/>
-              </w:rPr>
-              <w:t xml:space="preserve">: </w:t>
-            </w:r>
-            <w:proofErr w:type="spellStart"/>
-            <w:r>
-              <w:rPr>
-                <w:rStyle w:val="CdigoHTML"/>
-                <w:rFonts w:eastAsia="Arial"/>
-                <w:lang w:val="en-US"/>
-              </w:rPr>
-              <w:t>objeto</w:t>
-            </w:r>
-            <w:proofErr w:type="spellEnd"/>
-            <w:proofErr w:type="gramStart"/>
-            <w:r>
-              <w:rPr>
-                <w:rStyle w:val="CdigoHTML"/>
-                <w:rFonts w:eastAsia="Arial"/>
-                <w:lang w:val="en-US"/>
-              </w:rPr>
-              <w:t>} ]</w:t>
-            </w:r>
-            <w:proofErr w:type="gramEnd"/>
           </w:p>
         </w:tc>
       </w:tr>

</xml_diff>